<commit_message>
Thêm PEAS game 8 puzzle
</commit_message>
<xml_diff>
--- a/PEAS - 8QueenAndCaro.docx
+++ b/PEAS - 8QueenAndCaro.docx
@@ -15,6 +15,376 @@
           <w:b/>
           <w:bCs/>
         </w:rPr>
+        <w:t>PEAS 8PUZZLE</w:t>
+      </w:r>
+    </w:p>
+    <w:p>
+      <w:pPr>
+        <w:rPr>
+          <w:b/>
+          <w:bCs/>
+        </w:rPr>
+      </w:pPr>
+      <w:r>
+        <w:rPr>
+          <w:b/>
+          <w:bCs/>
+        </w:rPr>
+        <w:t xml:space="preserve">1. Performance </w:t>
+      </w:r>
+    </w:p>
+    <w:p>
+      <w:pPr>
+        <w:numPr>
+          <w:ilvl w:val="0"/>
+          <w:numId w:val="1"/>
+        </w:numPr>
+      </w:pPr>
+      <w:r>
+        <w:t>Mục tiêu: Đưa trạng thái ban đầu về trạng thái đích (thường là dãy số từ 1-8 theo thứ tự, ô trống ở cuối, hoặc hình ảnh nào đó)</w:t>
+      </w:r>
+    </w:p>
+    <w:p>
+      <w:pPr>
+        <w:numPr>
+          <w:ilvl w:val="0"/>
+          <w:numId w:val="1"/>
+        </w:numPr>
+      </w:pPr>
+      <w:r>
+        <w:t>Hạn chế số bước để thắng (tìm chiến thắng nhanh nhất).</w:t>
+      </w:r>
+    </w:p>
+    <w:p>
+      <w:pPr>
+        <w:numPr>
+          <w:ilvl w:val="0"/>
+          <w:numId w:val="1"/>
+        </w:numPr>
+      </w:pPr>
+      <w:r>
+        <w:t>Rút ngắn thời gian giải</w:t>
+      </w:r>
+    </w:p>
+    <w:p>
+      <w:pPr>
+        <w:rPr>
+          <w:b/>
+          <w:bCs/>
+        </w:rPr>
+      </w:pPr>
+      <w:r>
+        <w:rPr>
+          <w:b/>
+          <w:bCs/>
+        </w:rPr>
+        <w:t xml:space="preserve">2. Environment </w:t>
+      </w:r>
+    </w:p>
+    <w:p>
+      <w:pPr>
+        <w:numPr>
+          <w:ilvl w:val="0"/>
+          <w:numId w:val="2"/>
+        </w:numPr>
+      </w:pPr>
+      <w:r>
+        <w:rPr>
+          <w:b/>
+          <w:bCs/>
+        </w:rPr>
+        <w:t>Không gian</w:t>
+      </w:r>
+      <w:r>
+        <w:rPr>
+          <w:b/>
+          <w:bCs/>
+        </w:rPr>
+        <w:t>:</w:t>
+      </w:r>
+      <w:r>
+        <w:t xml:space="preserve"> </w:t>
+      </w:r>
+      <w:r>
+        <w:t>Tất cả các hoán vị hợp lệ của 8 quân và 1 ô trống trên bàn 3x3.</w:t>
+      </w:r>
+    </w:p>
+    <w:p>
+      <w:pPr>
+        <w:numPr>
+          <w:ilvl w:val="0"/>
+          <w:numId w:val="2"/>
+        </w:numPr>
+      </w:pPr>
+      <w:r>
+        <w:rPr>
+          <w:b/>
+          <w:bCs/>
+        </w:rPr>
+        <w:t xml:space="preserve">Trạng thái ban đầu: </w:t>
+      </w:r>
+      <w:r>
+        <w:t>Một cấu hình bất kì của 8 ô và 1 ô trống</w:t>
+      </w:r>
+    </w:p>
+    <w:p>
+      <w:pPr>
+        <w:numPr>
+          <w:ilvl w:val="0"/>
+          <w:numId w:val="2"/>
+        </w:numPr>
+      </w:pPr>
+      <w:r>
+        <w:rPr>
+          <w:b/>
+          <w:bCs/>
+        </w:rPr>
+        <w:t>Trạng thái:</w:t>
+      </w:r>
+      <w:r>
+        <w:t xml:space="preserve"> </w:t>
+      </w:r>
+      <w:r>
+        <w:t>Cấu hình mong muốn (Dãy số 12345678_ hoặc hình ảnh hoàn chỉnh</w:t>
+      </w:r>
+    </w:p>
+    <w:p>
+      <w:pPr>
+        <w:rPr>
+          <w:b/>
+          <w:bCs/>
+        </w:rPr>
+      </w:pPr>
+      <w:r>
+        <w:rPr>
+          <w:b/>
+          <w:bCs/>
+        </w:rPr>
+        <w:t xml:space="preserve"> 3. Actuators</w:t>
+      </w:r>
+    </w:p>
+    <w:p>
+      <w:pPr>
+        <w:numPr>
+          <w:ilvl w:val="0"/>
+          <w:numId w:val="3"/>
+        </w:numPr>
+      </w:pPr>
+      <w:r>
+        <w:t>Tác nhân có thể di chuyển ô trống theo 4 hướng (Left, Right, Up, Down) nếu hợp lệ</w:t>
+      </w:r>
+    </w:p>
+    <w:p>
+      <w:pPr>
+        <w:rPr>
+          <w:b/>
+          <w:bCs/>
+        </w:rPr>
+      </w:pPr>
+      <w:r>
+        <w:rPr>
+          <w:b/>
+          <w:bCs/>
+        </w:rPr>
+        <w:t xml:space="preserve"> 4. Sensors </w:t>
+      </w:r>
+    </w:p>
+    <w:p>
+      <w:pPr>
+        <w:numPr>
+          <w:ilvl w:val="0"/>
+          <w:numId w:val="4"/>
+        </w:numPr>
+      </w:pPr>
+      <w:r>
+        <w:t xml:space="preserve">Quan sát toàn bộ </w:t>
+      </w:r>
+      <w:r>
+        <w:t>bảng</w:t>
+      </w:r>
+      <w:r>
+        <w:t xml:space="preserve"> hiện tại:</w:t>
+      </w:r>
+    </w:p>
+    <w:p>
+      <w:pPr>
+        <w:numPr>
+          <w:ilvl w:val="1"/>
+          <w:numId w:val="4"/>
+        </w:numPr>
+      </w:pPr>
+      <w:r>
+        <w:t>Vị trí hiện tại của các ô (bảng 3x3)</w:t>
+      </w:r>
+    </w:p>
+    <w:p>
+      <w:pPr>
+        <w:numPr>
+          <w:ilvl w:val="1"/>
+          <w:numId w:val="4"/>
+        </w:numPr>
+      </w:pPr>
+      <w:r>
+        <w:t>Vị trí ô trống</w:t>
+      </w:r>
+    </w:p>
+    <w:p>
+      <w:r>
+        <w:rPr>
+          <w:rFonts w:ascii="Segoe UI Emoji" w:hAnsi="Segoe UI Emoji" w:cs="Segoe UI Emoji"/>
+        </w:rPr>
+        <w:sym w:font="Wingdings" w:char="F0E8"/>
+      </w:r>
+      <w:r>
+        <w:rPr>
+          <w:rFonts w:ascii="Segoe UI Emoji" w:hAnsi="Segoe UI Emoji" w:cs="Segoe UI Emoji"/>
+        </w:rPr>
+        <w:t xml:space="preserve"> </w:t>
+      </w:r>
+      <w:r>
+        <w:rPr>
+          <w:b/>
+          <w:bCs/>
+        </w:rPr>
+        <w:t>Tóm gọn PEAS của</w:t>
+      </w:r>
+      <w:r>
+        <w:rPr>
+          <w:b/>
+          <w:bCs/>
+        </w:rPr>
+        <w:t xml:space="preserve"> cờ</w:t>
+      </w:r>
+      <w:r>
+        <w:rPr>
+          <w:b/>
+          <w:bCs/>
+        </w:rPr>
+        <w:t xml:space="preserve"> Caro:</w:t>
+      </w:r>
+    </w:p>
+    <w:p>
+      <w:pPr>
+        <w:numPr>
+          <w:ilvl w:val="0"/>
+          <w:numId w:val="5"/>
+        </w:numPr>
+      </w:pPr>
+      <w:r>
+        <w:rPr>
+          <w:b/>
+          <w:bCs/>
+        </w:rPr>
+        <w:t>P:</w:t>
+      </w:r>
+      <w:r>
+        <w:t xml:space="preserve"> </w:t>
+      </w:r>
+      <w:r>
+        <w:t>Giải xong với số bước ít nhất / chi phí thấp nhất.</w:t>
+      </w:r>
+    </w:p>
+    <w:p>
+      <w:pPr>
+        <w:numPr>
+          <w:ilvl w:val="0"/>
+          <w:numId w:val="5"/>
+        </w:numPr>
+      </w:pPr>
+      <w:r>
+        <w:rPr>
+          <w:b/>
+          <w:bCs/>
+        </w:rPr>
+        <w:t>E:</w:t>
+      </w:r>
+      <w:r>
+        <w:t xml:space="preserve"> </w:t>
+      </w:r>
+      <w:r>
+        <w:t>Bảng 3x3 với 8 quân số và 1 ô trống.</w:t>
+      </w:r>
+    </w:p>
+    <w:p>
+      <w:pPr>
+        <w:numPr>
+          <w:ilvl w:val="0"/>
+          <w:numId w:val="5"/>
+        </w:numPr>
+      </w:pPr>
+      <w:r>
+        <w:rPr>
+          <w:b/>
+          <w:bCs/>
+        </w:rPr>
+        <w:t>A:</w:t>
+      </w:r>
+      <w:r>
+        <w:t xml:space="preserve"> </w:t>
+      </w:r>
+      <w:r>
+        <w:t>Di chuyển ô trống (Up, Down, Left, Right)</w:t>
+      </w:r>
+    </w:p>
+    <w:p>
+      <w:pPr>
+        <w:numPr>
+          <w:ilvl w:val="0"/>
+          <w:numId w:val="5"/>
+        </w:numPr>
+      </w:pPr>
+      <w:r>
+        <w:rPr>
+          <w:b/>
+          <w:bCs/>
+        </w:rPr>
+        <w:t>S:</w:t>
+      </w:r>
+      <w:r>
+        <w:t xml:space="preserve"> </w:t>
+      </w:r>
+      <w:r>
+        <w:t>Quan sát toàn bộ trạng thái bảng (vị trí của các quân số + ô trống).</w:t>
+      </w:r>
+    </w:p>
+    <w:p>
+      <w:pPr>
+        <w:rPr>
+          <w:b/>
+          <w:bCs/>
+        </w:rPr>
+      </w:pPr>
+    </w:p>
+    <w:p>
+      <w:pPr>
+        <w:rPr>
+          <w:b/>
+          <w:bCs/>
+        </w:rPr>
+      </w:pPr>
+    </w:p>
+    <w:p>
+      <w:pPr>
+        <w:rPr>
+          <w:b/>
+          <w:bCs/>
+        </w:rPr>
+      </w:pPr>
+    </w:p>
+    <w:p>
+      <w:pPr>
+        <w:jc w:val="center"/>
+        <w:rPr>
+          <w:b/>
+          <w:bCs/>
+        </w:rPr>
+      </w:pPr>
+      <w:r>
+        <w:rPr>
+          <w:b/>
+          <w:bCs/>
+        </w:rPr>
+        <w:lastRenderedPageBreak/>
         <w:t>PEAS CỜ CARO</w:t>
       </w:r>
     </w:p>
@@ -400,14 +770,7 @@
           <w:bCs/>
         </w:rPr>
         <w:lastRenderedPageBreak/>
-        <w:t xml:space="preserve">PEAS </w:t>
-      </w:r>
-      <w:r>
-        <w:rPr>
-          <w:b/>
-          <w:bCs/>
-        </w:rPr>
-        <w:t>TRÒ CHƠI 8 QUÂN HẬU</w:t>
+        <w:t>PEAS TRÒ CHƠI 8 QUÂN HẬU</w:t>
       </w:r>
     </w:p>
     <w:p>
@@ -1933,6 +2296,7 @@
   <w:style w:type="paragraph" w:default="1" w:styleId="Normal">
     <w:name w:val="Normal"/>
     <w:qFormat/>
+    <w:rsid w:val="00061EF8"/>
   </w:style>
   <w:style w:type="paragraph" w:styleId="Heading1">
     <w:name w:val="heading 1"/>

</xml_diff>